<commit_message>
minor tweaks for submission
</commit_message>
<xml_diff>
--- a/Report_Assignment1_AIML428_HauThuHoangTran_300322448.docx
+++ b/Report_Assignment1_AIML428_HauThuHoangTran_300322448.docx
@@ -90,67 +90,7 @@
           <w:sz w:val="28"/>
           <w:szCs w:val="28"/>
         </w:rPr>
-        <w:t xml:space="preserve">Step </w:t>
-      </w:r>
-      <w:r>
-        <w:rPr>
-          <w:rFonts w:asciiTheme="minorHAnsi" w:eastAsiaTheme="majorEastAsia" w:hAnsiTheme="minorHAnsi" w:cstheme="majorBidi"/>
-          <w:color w:val="595959" w:themeColor="text1" w:themeTint="A6"/>
-          <w:spacing w:val="15"/>
-          <w:sz w:val="28"/>
-          <w:szCs w:val="28"/>
-        </w:rPr>
-        <w:t>2</w:t>
-      </w:r>
-      <w:r>
-        <w:rPr>
-          <w:rFonts w:asciiTheme="minorHAnsi" w:eastAsiaTheme="majorEastAsia" w:hAnsiTheme="minorHAnsi" w:cstheme="majorBidi"/>
-          <w:color w:val="595959" w:themeColor="text1" w:themeTint="A6"/>
-          <w:spacing w:val="15"/>
-          <w:sz w:val="28"/>
-          <w:szCs w:val="28"/>
-        </w:rPr>
-        <w:t xml:space="preserve"> –</w:t>
-      </w:r>
-      <w:r>
-        <w:rPr>
-          <w:rFonts w:asciiTheme="minorHAnsi" w:eastAsiaTheme="majorEastAsia" w:hAnsiTheme="minorHAnsi" w:cstheme="majorBidi"/>
-          <w:color w:val="595959" w:themeColor="text1" w:themeTint="A6"/>
-          <w:spacing w:val="15"/>
-          <w:sz w:val="28"/>
-          <w:szCs w:val="28"/>
-        </w:rPr>
-        <w:t xml:space="preserve"> </w:t>
-      </w:r>
-      <w:r>
-        <w:rPr>
-          <w:rFonts w:asciiTheme="minorHAnsi" w:eastAsiaTheme="majorEastAsia" w:hAnsiTheme="minorHAnsi" w:cstheme="majorBidi"/>
-          <w:color w:val="595959" w:themeColor="text1" w:themeTint="A6"/>
-          <w:spacing w:val="15"/>
-          <w:sz w:val="28"/>
-          <w:szCs w:val="28"/>
-        </w:rPr>
-        <w:t>TF</w:t>
-      </w:r>
-      <w:r>
-        <w:rPr>
-          <w:rFonts w:asciiTheme="minorHAnsi" w:eastAsiaTheme="majorEastAsia" w:hAnsiTheme="minorHAnsi" w:cstheme="majorBidi"/>
-          <w:color w:val="595959" w:themeColor="text1" w:themeTint="A6"/>
-          <w:spacing w:val="15"/>
-          <w:sz w:val="28"/>
-          <w:szCs w:val="28"/>
-        </w:rPr>
-        <w:t>-IDF</w:t>
-      </w:r>
-      <w:r>
-        <w:rPr>
-          <w:rFonts w:asciiTheme="minorHAnsi" w:eastAsiaTheme="majorEastAsia" w:hAnsiTheme="minorHAnsi" w:cstheme="majorBidi"/>
-          <w:color w:val="595959" w:themeColor="text1" w:themeTint="A6"/>
-          <w:spacing w:val="15"/>
-          <w:sz w:val="28"/>
-          <w:szCs w:val="28"/>
-        </w:rPr>
-        <w:t xml:space="preserve"> Classifier</w:t>
+        <w:t>Step 2 – TF-IDF Classifier</w:t>
       </w:r>
     </w:p>
     <w:p>
@@ -774,50 +714,12 @@
           <w:sz w:val="28"/>
           <w:szCs w:val="28"/>
         </w:rPr>
-        <w:t xml:space="preserve">Step </w:t>
-      </w:r>
-      <w:r>
-        <w:rPr>
-          <w:rFonts w:asciiTheme="minorHAnsi" w:eastAsiaTheme="majorEastAsia" w:hAnsiTheme="minorHAnsi" w:cstheme="majorBidi"/>
-          <w:color w:val="595959" w:themeColor="text1" w:themeTint="A6"/>
-          <w:spacing w:val="15"/>
-          <w:sz w:val="28"/>
-          <w:szCs w:val="28"/>
-        </w:rPr>
-        <w:t>3</w:t>
-      </w:r>
-      <w:r>
-        <w:rPr>
-          <w:rFonts w:asciiTheme="minorHAnsi" w:eastAsiaTheme="majorEastAsia" w:hAnsiTheme="minorHAnsi" w:cstheme="majorBidi"/>
-          <w:color w:val="595959" w:themeColor="text1" w:themeTint="A6"/>
-          <w:spacing w:val="15"/>
-          <w:sz w:val="28"/>
-          <w:szCs w:val="28"/>
-        </w:rPr>
-        <w:t xml:space="preserve"> – </w:t>
-      </w:r>
-      <w:r>
-        <w:rPr>
-          <w:rFonts w:asciiTheme="minorHAnsi" w:eastAsiaTheme="majorEastAsia" w:hAnsiTheme="minorHAnsi" w:cstheme="majorBidi"/>
-          <w:color w:val="595959" w:themeColor="text1" w:themeTint="A6"/>
-          <w:spacing w:val="15"/>
-          <w:sz w:val="28"/>
-          <w:szCs w:val="28"/>
-        </w:rPr>
-        <w:t>Convolutional Neural Network (CNN)</w:t>
+        <w:t>Step 3 – Convolutional Neural Network (CNN)</w:t>
       </w:r>
     </w:p>
     <w:p>
       <w:r>
-        <w:t xml:space="preserve">A significant portion of the code was adapted from the lecture resources' examples. The embedding layer was configured with an embedding dimension of 50 and set as trainable (trainable=True). Most model settings followed the examples, except for the final dense layer. In this layer, the number of units was set to 5 to accommodate the classification problem, although the dataset </w:t>
-      </w:r>
-      <w:proofErr w:type="gramStart"/>
-      <w:r>
-        <w:t>actually contains</w:t>
-      </w:r>
-      <w:proofErr w:type="gramEnd"/>
-      <w:r>
-        <w:t xml:space="preserve"> four major classes. The activation function was set to </w:t>
+        <w:t xml:space="preserve">A significant portion of the code was adapted from the lecture resources' examples. The embedding layer was configured with an embedding dimension of 50 and set as trainable (trainable=True). Most model settings followed the examples, except for the final dense layer. In this layer, the number of units was set to 5 to accommodate the classification problem, although the dataset actually contains four major classes. The activation function was set to </w:t>
       </w:r>
       <w:r>
         <w:lastRenderedPageBreak/>
@@ -858,6 +760,9 @@
     </w:p>
     <w:p>
       <w:r>
+        <w:rPr>
+          <w:noProof/>
+        </w:rPr>
         <w:drawing>
           <wp:inline distT="0" distB="0" distL="0" distR="0" wp14:anchorId="715B29B6" wp14:editId="65161BFE">
             <wp:extent cx="6285230" cy="2381250"/>
@@ -904,37 +809,7 @@
           <w:sz w:val="28"/>
           <w:szCs w:val="28"/>
         </w:rPr>
-        <w:t xml:space="preserve">Step </w:t>
-      </w:r>
-      <w:r>
-        <w:rPr>
-          <w:rFonts w:asciiTheme="minorHAnsi" w:eastAsiaTheme="majorEastAsia" w:hAnsiTheme="minorHAnsi" w:cstheme="majorBidi"/>
-          <w:color w:val="595959" w:themeColor="text1" w:themeTint="A6"/>
-          <w:spacing w:val="15"/>
-          <w:sz w:val="28"/>
-          <w:szCs w:val="28"/>
-        </w:rPr>
-        <w:t>4</w:t>
-      </w:r>
-      <w:r>
-        <w:rPr>
-          <w:rFonts w:asciiTheme="minorHAnsi" w:eastAsiaTheme="majorEastAsia" w:hAnsiTheme="minorHAnsi" w:cstheme="majorBidi"/>
-          <w:color w:val="595959" w:themeColor="text1" w:themeTint="A6"/>
-          <w:spacing w:val="15"/>
-          <w:sz w:val="28"/>
-          <w:szCs w:val="28"/>
-        </w:rPr>
-        <w:t xml:space="preserve"> – CNN</w:t>
-      </w:r>
-      <w:r>
-        <w:rPr>
-          <w:rFonts w:asciiTheme="minorHAnsi" w:eastAsiaTheme="majorEastAsia" w:hAnsiTheme="minorHAnsi" w:cstheme="majorBidi"/>
-          <w:color w:val="595959" w:themeColor="text1" w:themeTint="A6"/>
-          <w:spacing w:val="15"/>
-          <w:sz w:val="28"/>
-          <w:szCs w:val="28"/>
-        </w:rPr>
-        <w:t>-based classifier using pre-trained word embeddings</w:t>
+        <w:t>Step 4 – CNN-based classifier using pre-trained word embeddings</w:t>
       </w:r>
     </w:p>
     <w:p>
@@ -980,6 +855,9 @@
     </w:p>
     <w:p>
       <w:r>
+        <w:rPr>
+          <w:noProof/>
+        </w:rPr>
         <w:drawing>
           <wp:inline distT="0" distB="0" distL="0" distR="0" wp14:anchorId="540918B5" wp14:editId="75DDD2E1">
             <wp:extent cx="3342454" cy="2667000"/>
@@ -1036,37 +914,7 @@
           <w:szCs w:val="28"/>
         </w:rPr>
         <w:lastRenderedPageBreak/>
-        <w:t xml:space="preserve">Step </w:t>
-      </w:r>
-      <w:r>
-        <w:rPr>
-          <w:rFonts w:asciiTheme="minorHAnsi" w:eastAsiaTheme="majorEastAsia" w:hAnsiTheme="minorHAnsi" w:cstheme="majorBidi"/>
-          <w:color w:val="595959" w:themeColor="text1" w:themeTint="A6"/>
-          <w:spacing w:val="15"/>
-          <w:sz w:val="28"/>
-          <w:szCs w:val="28"/>
-        </w:rPr>
-        <w:t>5</w:t>
-      </w:r>
-      <w:r>
-        <w:rPr>
-          <w:rFonts w:asciiTheme="minorHAnsi" w:eastAsiaTheme="majorEastAsia" w:hAnsiTheme="minorHAnsi" w:cstheme="majorBidi"/>
-          <w:color w:val="595959" w:themeColor="text1" w:themeTint="A6"/>
-          <w:spacing w:val="15"/>
-          <w:sz w:val="28"/>
-          <w:szCs w:val="28"/>
-        </w:rPr>
-        <w:t xml:space="preserve"> – CNN-based classifier </w:t>
-      </w:r>
-      <w:r>
-        <w:rPr>
-          <w:rFonts w:asciiTheme="minorHAnsi" w:eastAsiaTheme="majorEastAsia" w:hAnsiTheme="minorHAnsi" w:cstheme="majorBidi"/>
-          <w:color w:val="595959" w:themeColor="text1" w:themeTint="A6"/>
-          <w:spacing w:val="15"/>
-          <w:sz w:val="28"/>
-          <w:szCs w:val="28"/>
-        </w:rPr>
-        <w:t>by applying techniques</w:t>
+        <w:t>Step 5 – CNN-based classifier by applying techniques</w:t>
       </w:r>
     </w:p>
     <w:p>
@@ -1256,37 +1104,7 @@
           <w:sz w:val="28"/>
           <w:szCs w:val="28"/>
         </w:rPr>
-        <w:t xml:space="preserve">Step </w:t>
-      </w:r>
-      <w:r>
-        <w:rPr>
-          <w:rFonts w:asciiTheme="minorHAnsi" w:eastAsiaTheme="majorEastAsia" w:hAnsiTheme="minorHAnsi" w:cstheme="majorBidi"/>
-          <w:color w:val="595959" w:themeColor="text1" w:themeTint="A6"/>
-          <w:spacing w:val="15"/>
-          <w:sz w:val="28"/>
-          <w:szCs w:val="28"/>
-        </w:rPr>
-        <w:t>6</w:t>
-      </w:r>
-      <w:r>
-        <w:rPr>
-          <w:rFonts w:asciiTheme="minorHAnsi" w:eastAsiaTheme="majorEastAsia" w:hAnsiTheme="minorHAnsi" w:cstheme="majorBidi"/>
-          <w:color w:val="595959" w:themeColor="text1" w:themeTint="A6"/>
-          <w:spacing w:val="15"/>
-          <w:sz w:val="28"/>
-          <w:szCs w:val="28"/>
-        </w:rPr>
-        <w:t xml:space="preserve"> – </w:t>
-      </w:r>
-      <w:r>
-        <w:rPr>
-          <w:rFonts w:asciiTheme="minorHAnsi" w:eastAsiaTheme="majorEastAsia" w:hAnsiTheme="minorHAnsi" w:cstheme="majorBidi"/>
-          <w:color w:val="595959" w:themeColor="text1" w:themeTint="A6"/>
-          <w:spacing w:val="15"/>
-          <w:sz w:val="28"/>
-          <w:szCs w:val="28"/>
-        </w:rPr>
-        <w:t>Summary that reports the test accuracy of all models</w:t>
+        <w:t>Step 6 – Summary that reports the test accuracy of all models</w:t>
       </w:r>
     </w:p>
     <w:p>
@@ -1722,18 +1540,13 @@
         <w:t xml:space="preserve">, </w:t>
       </w:r>
       <w:r>
-        <w:t xml:space="preserve">with only minor differences between </w:t>
-      </w:r>
-      <w:proofErr w:type="gramStart"/>
-      <w:r>
-        <w:t>them,</w:t>
-      </w:r>
-      <w:r>
-        <w:t>,</w:t>
-      </w:r>
-      <w:proofErr w:type="gramEnd"/>
-      <w:r>
-        <w:t xml:space="preserve"> with test results ranging from 84% to 90%. The </w:t>
+        <w:t>with only minor differences between them</w:t>
+      </w:r>
+      <w:r>
+        <w:t xml:space="preserve"> and </w:t>
+      </w:r>
+      <w:r>
+        <w:t xml:space="preserve">test results ranging from 84% to 90%. The </w:t>
       </w:r>
       <w:r>
         <w:t xml:space="preserve">models </w:t>
@@ -1751,8 +1564,23 @@
         <w:t xml:space="preserve">highest accuracy scores </w:t>
       </w:r>
       <w:r>
+        <w:t xml:space="preserve">were the </w:t>
+      </w:r>
+      <w:r>
         <w:lastRenderedPageBreak/>
-        <w:t>were the ones using TF-IDF features and pre-trained embeddings, which shows how important it is to tap into the meanings and importance of words in text classification.</w:t>
+        <w:t xml:space="preserve">ones using TF-IDF features and pre-trained embeddings, which shows how important it is to </w:t>
+      </w:r>
+      <w:r>
+        <w:t>focus</w:t>
+      </w:r>
+      <w:r>
+        <w:t xml:space="preserve"> </w:t>
+      </w:r>
+      <w:r>
+        <w:t xml:space="preserve">on </w:t>
+      </w:r>
+      <w:r>
+        <w:t>the meanings and importance of words in text classification.</w:t>
       </w:r>
     </w:p>
     <w:p>
@@ -8735,6 +8563,7 @@
   <w:style w:type="character" w:default="1" w:styleId="DefaultParagraphFont">
     <w:name w:val="Default Paragraph Font"/>
     <w:uiPriority w:val="1"/>
+    <w:semiHidden/>
     <w:unhideWhenUsed/>
   </w:style>
   <w:style w:type="table" w:default="1" w:styleId="TableNormal">

</xml_diff>